<commit_message>
biology background is finished
</commit_message>
<xml_diff>
--- a/lit_review_thoughts.docx
+++ b/lit_review_thoughts.docx
@@ -27,11 +27,19 @@
           <w:lang w:val="en-US"/>
         </w:rPr>
       </w:pPr>
-      <w:r>
-        <w:rPr>
-          <w:lang w:val="en-US"/>
-        </w:rPr>
-        <w:t>Pratical FRM</w:t>
+      <w:proofErr w:type="spellStart"/>
+      <w:r>
+        <w:rPr>
+          <w:lang w:val="en-US"/>
+        </w:rPr>
+        <w:t>Pratical</w:t>
+      </w:r>
+      <w:proofErr w:type="spellEnd"/>
+      <w:r>
+        <w:rPr>
+          <w:lang w:val="en-US"/>
+        </w:rPr>
+        <w:t xml:space="preserve"> FRM</w:t>
       </w:r>
       <w:r>
         <w:rPr>
@@ -59,11 +67,19 @@
         </w:rPr>
         <w:t xml:space="preserve">+ </w:t>
       </w:r>
-      <w:r>
-        <w:rPr>
-          <w:lang w:val="en-US"/>
-        </w:rPr>
-        <w:t xml:space="preserve">Ounkomol </w:t>
+      <w:proofErr w:type="spellStart"/>
+      <w:r>
+        <w:rPr>
+          <w:lang w:val="en-US"/>
+        </w:rPr>
+        <w:t>Ounkomol</w:t>
+      </w:r>
+      <w:proofErr w:type="spellEnd"/>
+      <w:r>
+        <w:rPr>
+          <w:lang w:val="en-US"/>
+        </w:rPr>
+        <w:t xml:space="preserve"> </w:t>
       </w:r>
       <w:r>
         <w:rPr>
@@ -116,7 +132,7 @@
         </w:rPr>
         <w:t xml:space="preserve"> </w:t>
       </w:r>
-      <w:hyperlink r:id="rId4" w:history="1">
+      <w:hyperlink r:id="rId5" w:history="1">
         <w:r>
           <w:rPr>
             <w:rStyle w:val="Hyperlink"/>
@@ -152,11 +168,19 @@
           <w:lang w:val="en-US"/>
         </w:rPr>
       </w:pPr>
-      <w:r>
-        <w:rPr>
-          <w:lang w:val="en-US"/>
-        </w:rPr>
-        <w:t>Also TL z-stacks</w:t>
+      <w:proofErr w:type="gramStart"/>
+      <w:r>
+        <w:rPr>
+          <w:lang w:val="en-US"/>
+        </w:rPr>
+        <w:t>Also</w:t>
+      </w:r>
+      <w:proofErr w:type="gramEnd"/>
+      <w:r>
+        <w:rPr>
+          <w:lang w:val="en-US"/>
+        </w:rPr>
+        <w:t xml:space="preserve"> TL z-stacks</w:t>
       </w:r>
       <w:r>
         <w:rPr>
@@ -184,19 +208,27 @@
           <w:lang w:val="en-US"/>
         </w:rPr>
       </w:pPr>
-      <w:r>
-        <w:rPr>
-          <w:lang w:val="en-US"/>
-        </w:rPr>
-        <w:t>Tihanyi 2020</w:t>
-      </w:r>
-      <w:r>
-        <w:rPr>
-          <w:lang w:val="en-US"/>
-        </w:rPr>
-        <w:t xml:space="preserve"> </w:t>
-      </w:r>
-      <w:hyperlink r:id="rId5" w:history="1">
+      <w:proofErr w:type="spellStart"/>
+      <w:r>
+        <w:rPr>
+          <w:lang w:val="en-US"/>
+        </w:rPr>
+        <w:t>Tihanyi</w:t>
+      </w:r>
+      <w:proofErr w:type="spellEnd"/>
+      <w:r>
+        <w:rPr>
+          <w:lang w:val="en-US"/>
+        </w:rPr>
+        <w:t xml:space="preserve"> 2020</w:t>
+      </w:r>
+      <w:r>
+        <w:rPr>
+          <w:lang w:val="en-US"/>
+        </w:rPr>
+        <w:t xml:space="preserve"> </w:t>
+      </w:r>
+      <w:hyperlink r:id="rId6" w:history="1">
         <w:r>
           <w:rPr>
             <w:rStyle w:val="Hyperlink"/>
@@ -244,19 +276,27 @@
         </w:rPr>
         <w:t>+</w:t>
       </w:r>
-      <w:r>
-        <w:rPr>
-          <w:lang w:val="en-US"/>
-        </w:rPr>
-        <w:t>Ugawa 2021</w:t>
-      </w:r>
-      <w:r>
-        <w:rPr>
-          <w:lang w:val="en-US"/>
-        </w:rPr>
-        <w:t xml:space="preserve"> </w:t>
-      </w:r>
-      <w:hyperlink r:id="rId6" w:history="1">
+      <w:proofErr w:type="spellStart"/>
+      <w:r>
+        <w:rPr>
+          <w:lang w:val="en-US"/>
+        </w:rPr>
+        <w:t>Ugawa</w:t>
+      </w:r>
+      <w:proofErr w:type="spellEnd"/>
+      <w:r>
+        <w:rPr>
+          <w:lang w:val="en-US"/>
+        </w:rPr>
+        <w:t xml:space="preserve"> 2021</w:t>
+      </w:r>
+      <w:r>
+        <w:rPr>
+          <w:lang w:val="en-US"/>
+        </w:rPr>
+        <w:t xml:space="preserve"> </w:t>
+      </w:r>
+      <w:hyperlink r:id="rId7" w:history="1">
         <w:r>
           <w:rPr>
             <w:rStyle w:val="Hyperlink"/>
@@ -298,7 +338,7 @@
         </w:rPr>
         <w:t>Single-pixel detector (</w:t>
       </w:r>
-      <w:hyperlink r:id="rId7" w:history="1">
+      <w:hyperlink r:id="rId8" w:history="1">
         <w:r>
           <w:rPr>
             <w:rStyle w:val="Hyperlink"/>
@@ -353,13 +393,21 @@
         </w:rPr>
         <w:t xml:space="preserve">+ </w:t>
       </w:r>
-      <w:r>
-        <w:rPr>
-          <w:lang w:val="en-US"/>
-        </w:rPr>
-        <w:t xml:space="preserve">Shiyui Cheng 2021 </w:t>
-      </w:r>
-      <w:hyperlink r:id="rId8" w:history="1">
+      <w:proofErr w:type="spellStart"/>
+      <w:r>
+        <w:rPr>
+          <w:lang w:val="en-US"/>
+        </w:rPr>
+        <w:t>Shiyui</w:t>
+      </w:r>
+      <w:proofErr w:type="spellEnd"/>
+      <w:r>
+        <w:rPr>
+          <w:lang w:val="en-US"/>
+        </w:rPr>
+        <w:t xml:space="preserve"> Cheng 2021 </w:t>
+      </w:r>
+      <w:hyperlink r:id="rId9" w:history="1">
         <w:r>
           <w:rPr>
             <w:rStyle w:val="Hyperlink"/>
@@ -454,7 +502,7 @@
         </w:rPr>
         <w:t xml:space="preserve">7 </w:t>
       </w:r>
-      <w:hyperlink r:id="rId9" w:history="1">
+      <w:hyperlink r:id="rId10" w:history="1">
         <w:r>
           <w:rPr>
             <w:rStyle w:val="Hyperlink"/>
@@ -499,7 +547,7 @@
           <w:lang w:val="en-US"/>
         </w:rPr>
       </w:pPr>
-      <w:hyperlink r:id="rId10" w:history="1">
+      <w:hyperlink r:id="rId11" w:history="1">
         <w:r>
           <w:rPr>
             <w:rStyle w:val="Hyperlink"/>
@@ -526,16 +574,30 @@
         <w:rPr>
           <w:lang w:val="en-US"/>
         </w:rPr>
-        <w:t>Predicting uncertantity maps</w:t>
-      </w:r>
-    </w:p>
-    <w:p>
-      <w:pPr>
-        <w:rPr>
-          <w:lang w:val="en-US"/>
-        </w:rPr>
-      </w:pPr>
-      <w:hyperlink r:id="rId11" w:history="1">
+        <w:t xml:space="preserve">Predicting </w:t>
+      </w:r>
+      <w:proofErr w:type="spellStart"/>
+      <w:r>
+        <w:rPr>
+          <w:lang w:val="en-US"/>
+        </w:rPr>
+        <w:t>uncertantity</w:t>
+      </w:r>
+      <w:proofErr w:type="spellEnd"/>
+      <w:r>
+        <w:rPr>
+          <w:lang w:val="en-US"/>
+        </w:rPr>
+        <w:t xml:space="preserve"> maps</w:t>
+      </w:r>
+    </w:p>
+    <w:p>
+      <w:pPr>
+        <w:rPr>
+          <w:lang w:val="en-US"/>
+        </w:rPr>
+      </w:pPr>
+      <w:hyperlink r:id="rId12" w:history="1">
         <w:r>
           <w:rPr>
             <w:rStyle w:val="Hyperlink"/>
@@ -586,6 +648,7 @@
           <w:lang w:val="en-US"/>
         </w:rPr>
       </w:pPr>
+      <w:proofErr w:type="spellStart"/>
       <w:r>
         <w:rPr>
           <w:lang w:val="en-US"/>
@@ -596,9 +659,16 @@
         <w:rPr>
           <w:lang w:val="en-US"/>
         </w:rPr>
-        <w:t xml:space="preserve">take 2013 </w:t>
-      </w:r>
-      <w:hyperlink r:id="rId12" w:history="1">
+        <w:t>take</w:t>
+      </w:r>
+      <w:proofErr w:type="spellEnd"/>
+      <w:r>
+        <w:rPr>
+          <w:lang w:val="en-US"/>
+        </w:rPr>
+        <w:t xml:space="preserve"> 2013 </w:t>
+      </w:r>
+      <w:hyperlink r:id="rId13" w:history="1">
         <w:r>
           <w:rPr>
             <w:rStyle w:val="Hyperlink"/>
@@ -650,7 +720,7 @@
         </w:rPr>
         <w:t xml:space="preserve">Ahmad 1990 </w:t>
       </w:r>
-      <w:hyperlink r:id="rId13" w:history="1">
+      <w:hyperlink r:id="rId14" w:history="1">
         <w:r>
           <w:rPr>
             <w:rStyle w:val="Hyperlink"/>
@@ -666,18 +736,76 @@
           <w:lang w:val="de-DE"/>
         </w:rPr>
       </w:pPr>
+      <w:proofErr w:type="spellStart"/>
       <w:r>
         <w:rPr>
           <w:lang w:val="de-DE"/>
         </w:rPr>
-        <w:t>Recombinant targeted proteins for biotherapy</w:t>
-      </w:r>
-    </w:p>
-    <w:p>
-      <w:pPr>
+        <w:t>Recombinant</w:t>
+      </w:r>
+      <w:proofErr w:type="spellEnd"/>
+      <w:r>
         <w:rPr>
           <w:lang w:val="de-DE"/>
         </w:rPr>
+        <w:t xml:space="preserve"> </w:t>
+      </w:r>
+      <w:proofErr w:type="spellStart"/>
+      <w:r>
+        <w:rPr>
+          <w:lang w:val="de-DE"/>
+        </w:rPr>
+        <w:t>targeted</w:t>
+      </w:r>
+      <w:proofErr w:type="spellEnd"/>
+      <w:r>
+        <w:rPr>
+          <w:lang w:val="de-DE"/>
+        </w:rPr>
+        <w:t xml:space="preserve"> </w:t>
+      </w:r>
+      <w:proofErr w:type="spellStart"/>
+      <w:r>
+        <w:rPr>
+          <w:lang w:val="de-DE"/>
+        </w:rPr>
+        <w:t>proteins</w:t>
+      </w:r>
+      <w:proofErr w:type="spellEnd"/>
+      <w:r>
+        <w:rPr>
+          <w:lang w:val="de-DE"/>
+        </w:rPr>
+        <w:t xml:space="preserve"> </w:t>
+      </w:r>
+      <w:proofErr w:type="spellStart"/>
+      <w:r>
+        <w:rPr>
+          <w:lang w:val="de-DE"/>
+        </w:rPr>
+        <w:t>for</w:t>
+      </w:r>
+      <w:proofErr w:type="spellEnd"/>
+      <w:r>
+        <w:rPr>
+          <w:lang w:val="de-DE"/>
+        </w:rPr>
+        <w:t xml:space="preserve"> </w:t>
+      </w:r>
+      <w:proofErr w:type="spellStart"/>
+      <w:r>
+        <w:rPr>
+          <w:lang w:val="de-DE"/>
+        </w:rPr>
+        <w:t>biotherapy</w:t>
+      </w:r>
+      <w:proofErr w:type="spellEnd"/>
+    </w:p>
+    <w:p>
+      <w:pPr>
+        <w:rPr>
+          <w:lang w:val="de-DE"/>
+        </w:rPr>
       </w:pPr>
     </w:p>
     <w:p>
@@ -717,7 +845,7 @@
         </w:rPr>
         <w:t xml:space="preserve"> </w:t>
       </w:r>
-      <w:hyperlink r:id="rId14" w:history="1">
+      <w:hyperlink r:id="rId15" w:history="1">
         <w:r>
           <w:rPr>
             <w:rStyle w:val="Hyperlink"/>
@@ -765,7 +893,7 @@
         </w:rPr>
         <w:t xml:space="preserve"> </w:t>
       </w:r>
-      <w:hyperlink r:id="rId15" w:history="1">
+      <w:hyperlink r:id="rId16" w:history="1">
         <w:r>
           <w:rPr>
             <w:rStyle w:val="Hyperlink"/>
@@ -788,11 +916,19 @@
           <w:lang w:val="en-US"/>
         </w:rPr>
       </w:pPr>
-      <w:r>
-        <w:rPr>
-          <w:lang w:val="en-US"/>
-        </w:rPr>
-        <w:t>Larrick 1991</w:t>
+      <w:proofErr w:type="spellStart"/>
+      <w:r>
+        <w:rPr>
+          <w:lang w:val="en-US"/>
+        </w:rPr>
+        <w:t>Larrick</w:t>
+      </w:r>
+      <w:proofErr w:type="spellEnd"/>
+      <w:r>
+        <w:rPr>
+          <w:lang w:val="en-US"/>
+        </w:rPr>
+        <w:t xml:space="preserve"> 1991</w:t>
       </w:r>
     </w:p>
     <w:p>
@@ -820,11 +956,19 @@
         </w:rPr>
         <w:t xml:space="preserve">+ </w:t>
       </w:r>
-      <w:r>
-        <w:rPr>
-          <w:lang w:val="en-US"/>
-        </w:rPr>
-        <w:t xml:space="preserve">Jefferis </w:t>
+      <w:proofErr w:type="spellStart"/>
+      <w:r>
+        <w:rPr>
+          <w:lang w:val="en-US"/>
+        </w:rPr>
+        <w:t>Jefferis</w:t>
+      </w:r>
+      <w:proofErr w:type="spellEnd"/>
+      <w:r>
+        <w:rPr>
+          <w:lang w:val="en-US"/>
+        </w:rPr>
+        <w:t xml:space="preserve"> </w:t>
       </w:r>
       <w:r>
         <w:rPr>
@@ -835,7 +979,7 @@
       <w:r>
         <w:t xml:space="preserve"> </w:t>
       </w:r>
-      <w:hyperlink r:id="rId16" w:history="1">
+      <w:hyperlink r:id="rId17" w:history="1">
         <w:r>
           <w:rPr>
             <w:rStyle w:val="Hyperlink"/>
@@ -885,7 +1029,7 @@
       <w:r>
         <w:t xml:space="preserve"> </w:t>
       </w:r>
-      <w:hyperlink r:id="rId17" w:history="1">
+      <w:hyperlink r:id="rId18" w:history="1">
         <w:r>
           <w:rPr>
             <w:rStyle w:val="Hyperlink"/>
@@ -922,15 +1066,37 @@
         <w:rPr>
           <w:lang w:val="en-US"/>
         </w:rPr>
-        <w:t xml:space="preserve">+ Castan  </w:t>
-      </w:r>
-      <w:r>
-        <w:rPr>
-          <w:lang w:val="en-US"/>
-        </w:rPr>
-        <w:t xml:space="preserve">2018 </w:t>
-      </w:r>
-      <w:hyperlink r:id="rId18" w:history="1">
+        <w:t xml:space="preserve">+ </w:t>
+      </w:r>
+      <w:proofErr w:type="spellStart"/>
+      <w:proofErr w:type="gramStart"/>
+      <w:r>
+        <w:rPr>
+          <w:lang w:val="en-US"/>
+        </w:rPr>
+        <w:t>Castan</w:t>
+      </w:r>
+      <w:proofErr w:type="spellEnd"/>
+      <w:r>
+        <w:rPr>
+          <w:lang w:val="en-US"/>
+        </w:rPr>
+        <w:t xml:space="preserve">  </w:t>
+      </w:r>
+      <w:r>
+        <w:rPr>
+          <w:lang w:val="en-US"/>
+        </w:rPr>
+        <w:t>2018</w:t>
+      </w:r>
+      <w:proofErr w:type="gramEnd"/>
+      <w:r>
+        <w:rPr>
+          <w:lang w:val="en-US"/>
+        </w:rPr>
+        <w:t xml:space="preserve"> </w:t>
+      </w:r>
+      <w:hyperlink r:id="rId19" w:history="1">
         <w:r>
           <w:rPr>
             <w:rStyle w:val="Hyperlink"/>
@@ -978,7 +1144,7 @@
         </w:rPr>
         <w:t xml:space="preserve">2017 </w:t>
       </w:r>
-      <w:hyperlink r:id="rId19" w:history="1">
+      <w:hyperlink r:id="rId20" w:history="1">
         <w:r>
           <w:rPr>
             <w:rStyle w:val="Hyperlink"/>
@@ -998,7 +1164,35 @@
         <w:rPr>
           <w:lang w:val="en-US"/>
         </w:rPr>
-        <w:t>(so so reference)</w:t>
+        <w:t>(</w:t>
+      </w:r>
+      <w:proofErr w:type="gramStart"/>
+      <w:r>
+        <w:rPr>
+          <w:lang w:val="en-US"/>
+        </w:rPr>
+        <w:t>so</w:t>
+      </w:r>
+      <w:proofErr w:type="gramEnd"/>
+      <w:r>
+        <w:rPr>
+          <w:lang w:val="en-US"/>
+        </w:rPr>
+        <w:t xml:space="preserve"> </w:t>
+      </w:r>
+      <w:proofErr w:type="spellStart"/>
+      <w:r>
+        <w:rPr>
+          <w:lang w:val="en-US"/>
+        </w:rPr>
+        <w:t>so</w:t>
+      </w:r>
+      <w:proofErr w:type="spellEnd"/>
+      <w:r>
+        <w:rPr>
+          <w:lang w:val="en-US"/>
+        </w:rPr>
+        <w:t xml:space="preserve"> reference)</w:t>
       </w:r>
     </w:p>
     <w:p>
@@ -1020,7 +1214,7 @@
         </w:rPr>
         <w:t xml:space="preserve">+ Beckman </w:t>
       </w:r>
-      <w:hyperlink r:id="rId20" w:history="1">
+      <w:hyperlink r:id="rId21" w:history="1">
         <w:r>
           <w:rPr>
             <w:rStyle w:val="Hyperlink"/>
@@ -1049,7 +1243,7 @@
         </w:rPr>
         <w:t xml:space="preserve">+ Hong 2018 </w:t>
       </w:r>
-      <w:hyperlink r:id="rId21" w:history="1">
+      <w:hyperlink r:id="rId22" w:history="1">
         <w:r>
           <w:rPr>
             <w:rStyle w:val="Hyperlink"/>
@@ -1084,7 +1278,7 @@
         </w:rPr>
         <w:t xml:space="preserve"> </w:t>
       </w:r>
-      <w:hyperlink r:id="rId22" w:history="1">
+      <w:hyperlink r:id="rId23" w:history="1">
         <w:r>
           <w:rPr>
             <w:rStyle w:val="Hyperlink"/>
@@ -1097,6 +1291,436 @@
     <w:p>
       <w:r>
         <w:t>CHO Cell Line Development and Engineering via Site-specific Integration: Challenges and Opportunities</w:t>
+      </w:r>
+    </w:p>
+    <w:p/>
+    <w:p>
+      <w:pPr>
+        <w:rPr>
+          <w:lang w:val="en-US"/>
+        </w:rPr>
+      </w:pPr>
+      <w:r>
+        <w:rPr>
+          <w:lang w:val="en-US"/>
+        </w:rPr>
+        <w:t xml:space="preserve">+ All cells from the same one [25] from here </w:t>
+      </w:r>
+      <w:hyperlink r:id="rId24" w:history="1">
+        <w:r>
+          <w:rPr>
+            <w:rStyle w:val="Hyperlink"/>
+            <w:lang w:val="en-US"/>
+          </w:rPr>
+          <w:t>https://sci-hub.mksa.top/10.1016/B978-0-08-100623-8.00007-4</w:t>
+        </w:r>
+      </w:hyperlink>
+      <w:r>
+        <w:rPr>
+          <w:lang w:val="en-US"/>
+        </w:rPr>
+        <w:t xml:space="preserve"> </w:t>
+      </w:r>
+      <w:proofErr w:type="spellStart"/>
+      <w:r>
+        <w:rPr>
+          <w:lang w:val="en-US"/>
+        </w:rPr>
+        <w:t>Castan</w:t>
+      </w:r>
+      <w:proofErr w:type="spellEnd"/>
+    </w:p>
+    <w:p>
+      <w:r>
+        <w:t>ICH_Guideline_Q5D, Derivation and Characterisation of Cell Substrates Used for Production of Biotechnological/Biological Products. FDA Federal Register. I. C. O. H. O. T. R. F. R. O. P. F. H. USE. 63 (1997) 50244–50249.</w:t>
+      </w:r>
+    </w:p>
+    <w:p/>
+    <w:p>
+      <w:pPr>
+        <w:rPr>
+          <w:lang w:val="en-US"/>
+        </w:rPr>
+      </w:pPr>
+      <w:r>
+        <w:rPr>
+          <w:lang w:val="en-US"/>
+        </w:rPr>
+        <w:t xml:space="preserve">+ Brown 2000 </w:t>
+      </w:r>
+      <w:hyperlink r:id="rId25" w:history="1">
+        <w:r>
+          <w:rPr>
+            <w:rStyle w:val="Hyperlink"/>
+            <w:lang w:val="en-US"/>
+          </w:rPr>
+          <w:t>https://academic.oup.com/clinchem/article/46/8/1221/5641363</w:t>
+        </w:r>
+      </w:hyperlink>
+    </w:p>
+    <w:p>
+      <w:r>
+        <w:t>Flow Cytometry: Principles and Clinical Applications in Hematology</w:t>
+      </w:r>
+    </w:p>
+    <w:p>
+      <w:pPr>
+        <w:rPr>
+          <w:lang w:val="en-US"/>
+        </w:rPr>
+      </w:pPr>
+    </w:p>
+    <w:p>
+      <w:pPr>
+        <w:rPr>
+          <w:lang w:val="en-US"/>
+        </w:rPr>
+      </w:pPr>
+      <w:r>
+        <w:rPr>
+          <w:lang w:val="en-US"/>
+        </w:rPr>
+        <w:t xml:space="preserve">+ </w:t>
+      </w:r>
+      <w:proofErr w:type="spellStart"/>
+      <w:r>
+        <w:rPr>
+          <w:lang w:val="en-US"/>
+        </w:rPr>
+        <w:t>Selinummi</w:t>
+      </w:r>
+      <w:proofErr w:type="spellEnd"/>
+      <w:r>
+        <w:rPr>
+          <w:lang w:val="en-US"/>
+        </w:rPr>
+        <w:t xml:space="preserve"> 2009</w:t>
+      </w:r>
+      <w:r>
+        <w:rPr>
+          <w:lang w:val="en-US"/>
+        </w:rPr>
+        <w:t>,</w:t>
+      </w:r>
+      <w:r>
+        <w:rPr>
+          <w:lang w:val="en-US"/>
+        </w:rPr>
+        <w:t xml:space="preserve"> </w:t>
+      </w:r>
+      <w:hyperlink r:id="rId26" w:history="1">
+        <w:r>
+          <w:rPr>
+            <w:rStyle w:val="Hyperlink"/>
+            <w:lang w:val="en-US"/>
+          </w:rPr>
+          <w:t>https://journals.plos.org/plosone/article?id=10.1371/journal.pone.0007497</w:t>
+        </w:r>
+      </w:hyperlink>
+    </w:p>
+    <w:p>
+      <w:r>
+        <w:t>Bright Field Microscopy as an Alternative to Whole Cell Fluorescence in Automated Analysis of Macrophage Images</w:t>
+      </w:r>
+    </w:p>
+    <w:p/>
+    <w:p>
+      <w:pPr>
+        <w:rPr>
+          <w:lang w:val="en-US"/>
+        </w:rPr>
+      </w:pPr>
+      <w:r>
+        <w:rPr>
+          <w:lang w:val="en-US"/>
+        </w:rPr>
+        <w:t xml:space="preserve">+ Perfetto 2004 </w:t>
+      </w:r>
+      <w:hyperlink r:id="rId27" w:history="1">
+        <w:r>
+          <w:rPr>
+            <w:rStyle w:val="Hyperlink"/>
+            <w:lang w:val="en-US"/>
+          </w:rPr>
+          <w:t>https://www.nature.com/articles/nri1416</w:t>
+        </w:r>
+      </w:hyperlink>
+    </w:p>
+    <w:p>
+      <w:r>
+        <w:t>Seventeen-colour flow cytometry: unravelling the immune system</w:t>
+      </w:r>
+    </w:p>
+    <w:p/>
+    <w:p>
+      <w:r>
+        <w:t>+</w:t>
+      </w:r>
+      <w:r>
+        <w:rPr>
+          <w:lang w:val="en-US"/>
+        </w:rPr>
+        <w:t xml:space="preserve"> Burry 2011 </w:t>
+      </w:r>
+      <w:r>
+        <w:t xml:space="preserve"> </w:t>
+      </w:r>
+      <w:hyperlink r:id="rId28" w:history="1">
+        <w:r>
+          <w:rPr>
+            <w:rStyle w:val="Hyperlink"/>
+          </w:rPr>
+          <w:t>https://journals.sagepub.com/doi/10.1369/jhc.2010.956920</w:t>
+        </w:r>
+      </w:hyperlink>
+    </w:p>
+    <w:p>
+      <w:r>
+        <w:t>Controls for Immunocytochemistry: An Update</w:t>
+      </w:r>
+    </w:p>
+    <w:p/>
+    <w:p>
+      <w:pPr>
+        <w:rPr>
+          <w:lang w:val="de-DE"/>
+        </w:rPr>
+      </w:pPr>
+      <w:r>
+        <w:rPr>
+          <w:lang w:val="de-DE"/>
+        </w:rPr>
+        <w:t xml:space="preserve">+ </w:t>
+      </w:r>
+      <w:r>
+        <w:rPr>
+          <w:lang w:val="de-DE"/>
+        </w:rPr>
+        <w:t>Weigert et al., 1970</w:t>
+      </w:r>
+      <w:r>
+        <w:rPr>
+          <w:lang w:val="de-DE"/>
+        </w:rPr>
+        <w:t xml:space="preserve"> </w:t>
+      </w:r>
+      <w:hyperlink r:id="rId29" w:history="1">
+        <w:r>
+          <w:rPr>
+            <w:rStyle w:val="Hyperlink"/>
+            <w:lang w:val="de-DE"/>
+          </w:rPr>
+          <w:t>https://www.nature.com/articles/2281045a0</w:t>
+        </w:r>
+      </w:hyperlink>
+    </w:p>
+    <w:p>
+      <w:r>
+        <w:t>Variability in the Lambda Light Chain Sequences of Mouse Antibody</w:t>
+      </w:r>
+    </w:p>
+    <w:p/>
+    <w:p>
+      <w:pPr>
+        <w:shd w:val="clear" w:color="auto" w:fill="F5F5F5"/>
+        <w:spacing w:line="270" w:lineRule="atLeast"/>
+        <w:rPr>
+          <w:rFonts w:ascii="Menlo" w:hAnsi="Menlo" w:cs="Menlo"/>
+          <w:color w:val="333333"/>
+          <w:sz w:val="18"/>
+          <w:szCs w:val="18"/>
+        </w:rPr>
+      </w:pPr>
+      <w:r>
+        <w:rPr>
+          <w:lang w:val="en-US"/>
+        </w:rPr>
+        <w:t xml:space="preserve">+ </w:t>
+      </w:r>
+      <w:r>
+        <w:rPr>
+          <w:lang w:val="en-US"/>
+        </w:rPr>
+        <w:t>Fried et al., 1982</w:t>
+      </w:r>
+      <w:r>
+        <w:rPr>
+          <w:lang w:val="en-US"/>
+        </w:rPr>
+        <w:t xml:space="preserve"> </w:t>
+      </w:r>
+      <w:hyperlink r:id="rId30" w:history="1">
+        <w:r>
+          <w:rPr>
+            <w:rStyle w:val="Hyperlink"/>
+            <w:rFonts w:ascii="Menlo" w:hAnsi="Menlo" w:cs="Menlo"/>
+            <w:sz w:val="18"/>
+            <w:szCs w:val="18"/>
+          </w:rPr>
+          <w:t>https://onlinelibrary.wiley.com/doi/10.1002/cyto.990030110</w:t>
+        </w:r>
+      </w:hyperlink>
+    </w:p>
+    <w:p>
+      <w:pPr>
+        <w:shd w:val="clear" w:color="auto" w:fill="F5F5F5"/>
+        <w:spacing w:line="270" w:lineRule="atLeast"/>
+        <w:rPr>
+          <w:rFonts w:ascii="Menlo" w:hAnsi="Menlo" w:cs="Menlo"/>
+          <w:color w:val="333333"/>
+          <w:sz w:val="18"/>
+          <w:szCs w:val="18"/>
+        </w:rPr>
+      </w:pPr>
+      <w:r>
+        <w:rPr>
+          <w:rFonts w:ascii="Menlo" w:hAnsi="Menlo" w:cs="Menlo"/>
+          <w:color w:val="333333"/>
+          <w:sz w:val="18"/>
+          <w:szCs w:val="18"/>
+        </w:rPr>
+        <w:t>Effects of hoechst 33342 on survival and growth of two tumor cell lines and on hematopoietically normal bone marrow cells</w:t>
+      </w:r>
+    </w:p>
+    <w:p/>
+    <w:p>
+      <w:pPr>
+        <w:rPr>
+          <w:lang w:val="en-US"/>
+        </w:rPr>
+      </w:pPr>
+    </w:p>
+    <w:p/>
+    <w:p>
+      <w:pPr>
+        <w:rPr>
+          <w:lang w:val="de-DE"/>
+        </w:rPr>
+      </w:pPr>
+      <w:r>
+        <w:rPr>
+          <w:lang w:val="de-DE"/>
+        </w:rPr>
+        <w:lastRenderedPageBreak/>
+        <w:t xml:space="preserve">+ </w:t>
+      </w:r>
+      <w:proofErr w:type="spellStart"/>
+      <w:r>
+        <w:rPr>
+          <w:lang w:val="de-DE"/>
+        </w:rPr>
+        <w:t>Patil</w:t>
+      </w:r>
+      <w:proofErr w:type="spellEnd"/>
+      <w:r>
+        <w:rPr>
+          <w:lang w:val="de-DE"/>
+        </w:rPr>
+        <w:t xml:space="preserve"> et al </w:t>
+      </w:r>
+      <w:hyperlink r:id="rId31" w:history="1">
+        <w:r>
+          <w:rPr>
+            <w:rStyle w:val="Hyperlink"/>
+            <w:lang w:val="de-DE"/>
+          </w:rPr>
+          <w:t>https://www.sciencedirect.com/science/article/pii/S2405580817301656?via%3Dihub</w:t>
+        </w:r>
+      </w:hyperlink>
+    </w:p>
+    <w:p>
+      <w:pPr>
+        <w:rPr>
+          <w:lang w:val="en-US"/>
+        </w:rPr>
+      </w:pPr>
+      <w:r>
+        <w:rPr>
+          <w:lang w:val="en-US"/>
+        </w:rPr>
+        <w:t xml:space="preserve"> </w:t>
+      </w:r>
+      <w:r>
+        <w:rPr>
+          <w:lang w:val="en-US"/>
+        </w:rPr>
+        <w:t xml:space="preserve">Effects of </w:t>
+      </w:r>
+      <w:proofErr w:type="spellStart"/>
+      <w:r>
+        <w:rPr>
+          <w:lang w:val="en-US"/>
+        </w:rPr>
+        <w:t>hoechst</w:t>
+      </w:r>
+      <w:proofErr w:type="spellEnd"/>
+      <w:r>
+        <w:rPr>
+          <w:lang w:val="en-US"/>
+        </w:rPr>
+        <w:t xml:space="preserve"> 33342 on survival and growth of two tumor cell lines and on </w:t>
+      </w:r>
+      <w:proofErr w:type="spellStart"/>
+      <w:r>
+        <w:rPr>
+          <w:lang w:val="en-US"/>
+        </w:rPr>
+        <w:t>hematopoietically</w:t>
+      </w:r>
+      <w:proofErr w:type="spellEnd"/>
+      <w:r>
+        <w:rPr>
+          <w:lang w:val="en-US"/>
+        </w:rPr>
+        <w:t xml:space="preserve"> normal bone marrow cells</w:t>
+      </w:r>
+    </w:p>
+    <w:p>
+      <w:pPr>
+        <w:rPr>
+          <w:lang w:val="en-US"/>
+        </w:rPr>
+      </w:pPr>
+    </w:p>
+    <w:p>
+      <w:pPr>
+        <w:rPr>
+          <w:lang w:val="en-US"/>
+        </w:rPr>
+      </w:pPr>
+      <w:r>
+        <w:rPr>
+          <w:lang w:val="en-US"/>
+        </w:rPr>
+        <w:t xml:space="preserve">+ </w:t>
+      </w:r>
+      <w:proofErr w:type="spellStart"/>
+      <w:r>
+        <w:rPr>
+          <w:lang w:val="en-US"/>
+        </w:rPr>
+        <w:t>Progatzky</w:t>
+      </w:r>
+      <w:proofErr w:type="spellEnd"/>
+      <w:r>
+        <w:rPr>
+          <w:lang w:val="en-US"/>
+        </w:rPr>
+        <w:t xml:space="preserve"> 2013 </w:t>
+      </w:r>
+      <w:hyperlink r:id="rId32" w:history="1">
+        <w:r>
+          <w:rPr>
+            <w:rStyle w:val="Hyperlink"/>
+            <w:lang w:val="en-US"/>
+          </w:rPr>
+          <w:t>https://www.sciencedirect.com/science/article/pii/S2405580817301656?via%3Dihub</w:t>
+        </w:r>
+      </w:hyperlink>
+    </w:p>
+    <w:p>
+      <w:r>
+        <w:t>From seeing to believing: labelling strategies for in vivo cell-tracking experiments</w:t>
       </w:r>
     </w:p>
     <w:p/>
@@ -1108,6 +1732,163 @@
     </w:sectPr>
   </w:body>
 </w:document>
+</file>
+
+<file path=word/numbering.xml><?xml version="1.0" encoding="utf-8"?>
+<w:numbering xmlns:wpc="http://schemas.microsoft.com/office/word/2010/wordprocessingCanvas" xmlns:cx="http://schemas.microsoft.com/office/drawing/2014/chartex" xmlns:cx1="http://schemas.microsoft.com/office/drawing/2015/9/8/chartex" xmlns:cx2="http://schemas.microsoft.com/office/drawing/2015/10/21/chartex" xmlns:cx3="http://schemas.microsoft.com/office/drawing/2016/5/9/chartex" xmlns:cx4="http://schemas.microsoft.com/office/drawing/2016/5/10/chartex" xmlns:cx5="http://schemas.microsoft.com/office/drawing/2016/5/11/chartex" xmlns:cx6="http://schemas.microsoft.com/office/drawing/2016/5/12/chartex" xmlns:cx7="http://schemas.microsoft.com/office/drawing/2016/5/13/chartex" xmlns:cx8="http://schemas.microsoft.com/office/drawing/2016/5/14/chartex" xmlns:mc="http://schemas.openxmlformats.org/markup-compatibility/2006" xmlns:aink="http://schemas.microsoft.com/office/drawing/2016/ink" xmlns:am3d="http://schemas.microsoft.com/office/drawing/2017/model3d" xmlns:o="urn:schemas-microsoft-com:office:office" xmlns:r="http://schemas.openxmlformats.org/officeDocument/2006/relationships" xmlns:m="http://schemas.openxmlformats.org/officeDocument/2006/math" xmlns:v="urn:schemas-microsoft-com:vml" xmlns:wp14="http://schemas.microsoft.com/office/word/2010/wordprocessingDrawing" xmlns:wp="http://schemas.openxmlformats.org/drawingml/2006/wordprocessingDrawing" xmlns:w10="urn:schemas-microsoft-com:office:word" xmlns:w="http://schemas.openxmlformats.org/wordprocessingml/2006/main" xmlns:w14="http://schemas.microsoft.com/office/word/2010/wordml" xmlns:w15="http://schemas.microsoft.com/office/word/2012/wordml" xmlns:w16cex="http://schemas.microsoft.com/office/word/2018/wordml/cex" xmlns:w16cid="http://schemas.microsoft.com/office/word/2016/wordml/cid" xmlns:w16="http://schemas.microsoft.com/office/word/2018/wordml" xmlns:w16sdtdh="http://schemas.microsoft.com/office/word/2020/wordml/sdtdatahash" xmlns:w16se="http://schemas.microsoft.com/office/word/2015/wordml/symex" xmlns:wpg="http://schemas.microsoft.com/office/word/2010/wordprocessingGroup" xmlns:wpi="http://schemas.microsoft.com/office/word/2010/wordprocessingInk" xmlns:wne="http://schemas.microsoft.com/office/word/2006/wordml" xmlns:wps="http://schemas.microsoft.com/office/word/2010/wordprocessingShape" mc:Ignorable="w14 w15 w16se w16cid w16 w16cex w16sdtdh wp14">
+  <w:abstractNum w:abstractNumId="0" w15:restartNumberingAfterBreak="0">
+    <w:nsid w:val="085A1C43"/>
+    <w:multiLevelType w:val="multilevel"/>
+    <w:tmpl w:val="CCE85B60"/>
+    <w:lvl w:ilvl="0">
+      <w:start w:val="1"/>
+      <w:numFmt w:val="bullet"/>
+      <w:lvlText w:val=""/>
+      <w:lvlJc w:val="left"/>
+      <w:pPr>
+        <w:tabs>
+          <w:tab w:val="num" w:pos="720"/>
+        </w:tabs>
+        <w:ind w:left="720" w:hanging="360"/>
+      </w:pPr>
+      <w:rPr>
+        <w:rFonts w:ascii="Symbol" w:hAnsi="Symbol" w:hint="default"/>
+        <w:sz w:val="20"/>
+      </w:rPr>
+    </w:lvl>
+    <w:lvl w:ilvl="1" w:tentative="1">
+      <w:start w:val="1"/>
+      <w:numFmt w:val="bullet"/>
+      <w:lvlText w:val="o"/>
+      <w:lvlJc w:val="left"/>
+      <w:pPr>
+        <w:tabs>
+          <w:tab w:val="num" w:pos="1440"/>
+        </w:tabs>
+        <w:ind w:left="1440" w:hanging="360"/>
+      </w:pPr>
+      <w:rPr>
+        <w:rFonts w:ascii="Courier New" w:hAnsi="Courier New" w:hint="default"/>
+        <w:sz w:val="20"/>
+      </w:rPr>
+    </w:lvl>
+    <w:lvl w:ilvl="2" w:tentative="1">
+      <w:start w:val="1"/>
+      <w:numFmt w:val="bullet"/>
+      <w:lvlText w:val=""/>
+      <w:lvlJc w:val="left"/>
+      <w:pPr>
+        <w:tabs>
+          <w:tab w:val="num" w:pos="2160"/>
+        </w:tabs>
+        <w:ind w:left="2160" w:hanging="360"/>
+      </w:pPr>
+      <w:rPr>
+        <w:rFonts w:ascii="Wingdings" w:hAnsi="Wingdings" w:hint="default"/>
+        <w:sz w:val="20"/>
+      </w:rPr>
+    </w:lvl>
+    <w:lvl w:ilvl="3" w:tentative="1">
+      <w:start w:val="1"/>
+      <w:numFmt w:val="bullet"/>
+      <w:lvlText w:val=""/>
+      <w:lvlJc w:val="left"/>
+      <w:pPr>
+        <w:tabs>
+          <w:tab w:val="num" w:pos="2880"/>
+        </w:tabs>
+        <w:ind w:left="2880" w:hanging="360"/>
+      </w:pPr>
+      <w:rPr>
+        <w:rFonts w:ascii="Wingdings" w:hAnsi="Wingdings" w:hint="default"/>
+        <w:sz w:val="20"/>
+      </w:rPr>
+    </w:lvl>
+    <w:lvl w:ilvl="4" w:tentative="1">
+      <w:start w:val="1"/>
+      <w:numFmt w:val="bullet"/>
+      <w:lvlText w:val=""/>
+      <w:lvlJc w:val="left"/>
+      <w:pPr>
+        <w:tabs>
+          <w:tab w:val="num" w:pos="3600"/>
+        </w:tabs>
+        <w:ind w:left="3600" w:hanging="360"/>
+      </w:pPr>
+      <w:rPr>
+        <w:rFonts w:ascii="Wingdings" w:hAnsi="Wingdings" w:hint="default"/>
+        <w:sz w:val="20"/>
+      </w:rPr>
+    </w:lvl>
+    <w:lvl w:ilvl="5" w:tentative="1">
+      <w:start w:val="1"/>
+      <w:numFmt w:val="bullet"/>
+      <w:lvlText w:val=""/>
+      <w:lvlJc w:val="left"/>
+      <w:pPr>
+        <w:tabs>
+          <w:tab w:val="num" w:pos="4320"/>
+        </w:tabs>
+        <w:ind w:left="4320" w:hanging="360"/>
+      </w:pPr>
+      <w:rPr>
+        <w:rFonts w:ascii="Wingdings" w:hAnsi="Wingdings" w:hint="default"/>
+        <w:sz w:val="20"/>
+      </w:rPr>
+    </w:lvl>
+    <w:lvl w:ilvl="6" w:tentative="1">
+      <w:start w:val="1"/>
+      <w:numFmt w:val="bullet"/>
+      <w:lvlText w:val=""/>
+      <w:lvlJc w:val="left"/>
+      <w:pPr>
+        <w:tabs>
+          <w:tab w:val="num" w:pos="5040"/>
+        </w:tabs>
+        <w:ind w:left="5040" w:hanging="360"/>
+      </w:pPr>
+      <w:rPr>
+        <w:rFonts w:ascii="Wingdings" w:hAnsi="Wingdings" w:hint="default"/>
+        <w:sz w:val="20"/>
+      </w:rPr>
+    </w:lvl>
+    <w:lvl w:ilvl="7" w:tentative="1">
+      <w:start w:val="1"/>
+      <w:numFmt w:val="bullet"/>
+      <w:lvlText w:val=""/>
+      <w:lvlJc w:val="left"/>
+      <w:pPr>
+        <w:tabs>
+          <w:tab w:val="num" w:pos="5760"/>
+        </w:tabs>
+        <w:ind w:left="5760" w:hanging="360"/>
+      </w:pPr>
+      <w:rPr>
+        <w:rFonts w:ascii="Wingdings" w:hAnsi="Wingdings" w:hint="default"/>
+        <w:sz w:val="20"/>
+      </w:rPr>
+    </w:lvl>
+    <w:lvl w:ilvl="8" w:tentative="1">
+      <w:start w:val="1"/>
+      <w:numFmt w:val="bullet"/>
+      <w:lvlText w:val=""/>
+      <w:lvlJc w:val="left"/>
+      <w:pPr>
+        <w:tabs>
+          <w:tab w:val="num" w:pos="6480"/>
+        </w:tabs>
+        <w:ind w:left="6480" w:hanging="360"/>
+      </w:pPr>
+      <w:rPr>
+        <w:rFonts w:ascii="Wingdings" w:hAnsi="Wingdings" w:hint="default"/>
+        <w:sz w:val="20"/>
+      </w:rPr>
+    </w:lvl>
+  </w:abstractNum>
+  <w:num w:numId="1" w16cid:durableId="57365958">
+    <w:abstractNumId w:val="0"/>
+  </w:num>
+</w:numbering>
 </file>
 
 <file path=word/styles.xml><?xml version="1.0" encoding="utf-8"?>

</xml_diff>

<commit_message>
imrpovement git commit -m '
</commit_message>
<xml_diff>
--- a/lit_review_thoughts.docx
+++ b/lit_review_thoughts.docx
@@ -2418,6 +2418,86 @@
       <w:r>
         <w:rPr>
           <w:lang w:val="en-US"/>
+        </w:rPr>
+        <w:t xml:space="preserve"> </w:t>
+      </w:r>
+    </w:p>
+    <w:p>
+      <w:pPr>
+        <w:rPr>
+          <w:lang w:val="en-US"/>
+        </w:rPr>
+      </w:pPr>
+      <w:r>
+        <w:rPr>
+          <w:lang w:val="en-US"/>
+        </w:rPr>
+        <w:t xml:space="preserve">+ Ying </w:t>
+      </w:r>
+      <w:r>
+        <w:rPr>
+          <w:lang w:val="en-US"/>
+        </w:rPr>
+        <w:t xml:space="preserve">2019 </w:t>
+      </w:r>
+      <w:r>
+        <w:rPr>
+          <w:lang w:val="en-US"/>
+        </w:rPr>
+        <w:t xml:space="preserve"> </w:t>
+      </w:r>
+      <w:hyperlink r:id="rId46" w:history="1">
+        <w:r>
+          <w:rPr>
+            <w:rStyle w:val="Hyperlink"/>
+            <w:lang w:val="en-US"/>
+          </w:rPr>
+          <w:t>https://iopscience.iop.org/article/10.1088/1742-6596/1168/2/022022</w:t>
+        </w:r>
+      </w:hyperlink>
+      <w:r>
+        <w:rPr>
+          <w:lang w:val="en-US"/>
+        </w:rPr>
+        <w:t xml:space="preserve"> </w:t>
+      </w:r>
+    </w:p>
+    <w:p>
+      <w:pPr>
+        <w:rPr>
+          <w:lang w:val="de-DE"/>
+        </w:rPr>
+      </w:pPr>
+      <w:r>
+        <w:rPr>
+          <w:lang w:val="de-DE"/>
+        </w:rPr>
+        <w:t>+</w:t>
+      </w:r>
+      <w:r>
+        <w:rPr>
+          <w:lang w:val="de-DE"/>
+        </w:rPr>
+        <w:t xml:space="preserve"> Hanson 1988</w:t>
+      </w:r>
+      <w:r>
+        <w:rPr>
+          <w:lang w:val="de-DE"/>
+        </w:rPr>
+        <w:t xml:space="preserve"> </w:t>
+      </w:r>
+      <w:hyperlink r:id="rId47" w:history="1">
+        <w:r>
+          <w:rPr>
+            <w:rStyle w:val="Hyperlink"/>
+            <w:lang w:val="de-DE"/>
+          </w:rPr>
+          <w:t>https://proceedings.neurips.cc/paper/1988/file/1c9ac0159c94d8d0cbedc973445af2da-Paper.pdf</w:t>
+        </w:r>
+      </w:hyperlink>
+      <w:r>
+        <w:rPr>
+          <w:lang w:val="de-DE"/>
         </w:rPr>
         <w:t xml:space="preserve"> </w:t>
       </w:r>

</xml_diff>